<commit_message>
Update Word file content
</commit_message>
<xml_diff>
--- a/NguyenDuyTruong_1150070048_Baitaplythuet1.docx.docx
+++ b/NguyenDuyTruong_1150070048_Baitaplythuet1.docx.docx
@@ -52,6 +52,15 @@
           <w:szCs w:val="26"/>
           <w:lang w:val="vi-VN"/>
         </w:rPr>
+        <w:t xml:space="preserve">- </w:t>
+      </w:r>
+      <w:r>
+        <w:rPr>
+          <w:rFonts w:ascii="Times New Roman" w:hAnsi="Times New Roman" w:cs="Times New Roman"/>
+          <w:sz w:val="26"/>
+          <w:szCs w:val="26"/>
+          <w:lang w:val="vi-VN"/>
+        </w:rPr>
         <w:t>Đầu tiên em sẽ tạo project</w:t>
       </w:r>
     </w:p>
@@ -95,6 +104,7 @@
       <w:r>
         <w:rPr>
           <w:rFonts w:ascii="Times New Roman" w:hAnsi="Times New Roman" w:cs="Times New Roman"/>
+          <w:noProof/>
           <w:sz w:val="26"/>
           <w:szCs w:val="26"/>
           <w:lang w:val="vi-VN"/>
@@ -170,7 +180,7 @@
           <w:szCs w:val="26"/>
           <w:lang w:val="vi-VN"/>
         </w:rPr>
-        <w:t>Empty  Activity -&gt; nhấn next</w:t>
+        <w:t>Empty Activity -&gt; nhấn next</w:t>
       </w:r>
     </w:p>
     <w:p>
@@ -185,16 +195,17 @@
       <w:r>
         <w:rPr>
           <w:rFonts w:ascii="Times New Roman" w:hAnsi="Times New Roman" w:cs="Times New Roman"/>
+          <w:noProof/>
           <w:sz w:val="26"/>
           <w:szCs w:val="26"/>
           <w:lang w:val="vi-VN"/>
         </w:rPr>
         <w:lastRenderedPageBreak/>
         <w:drawing>
-          <wp:inline distT="0" distB="0" distL="0" distR="0" wp14:anchorId="4E2FFF89" wp14:editId="4627FA4D">
-            <wp:extent cx="5859780" cy="4459318"/>
-            <wp:effectExtent l="0" t="0" r="7620" b="0"/>
-            <wp:docPr id="8" name="Picture 8"/>
+          <wp:inline distT="0" distB="0" distL="0" distR="0" wp14:anchorId="64119F14" wp14:editId="72C8FDAC">
+            <wp:extent cx="5943600" cy="4693920"/>
+            <wp:effectExtent l="0" t="0" r="0" b="0"/>
+            <wp:docPr id="3" name="Picture 3"/>
             <wp:cNvGraphicFramePr>
               <a:graphicFrameLocks xmlns:a="http://schemas.openxmlformats.org/drawingml/2006/main" noChangeAspect="1"/>
             </wp:cNvGraphicFramePr>
@@ -214,7 +225,7 @@
                   <pic:spPr>
                     <a:xfrm>
                       <a:off x="0" y="0"/>
-                      <a:ext cx="5862081" cy="4461069"/>
+                      <a:ext cx="5943600" cy="4693920"/>
                     </a:xfrm>
                     <a:prstGeom prst="rect">
                       <a:avLst/>
@@ -229,35 +240,93 @@
     </w:p>
     <w:p>
       <w:pPr>
-        <w:pStyle w:val="ListParagraph"/>
-        <w:numPr>
-          <w:ilvl w:val="0"/>
-          <w:numId w:val="4"/>
-        </w:numPr>
-        <w:rPr>
-          <w:rFonts w:ascii="Times New Roman" w:hAnsi="Times New Roman" w:cs="Times New Roman"/>
-          <w:sz w:val="26"/>
-          <w:szCs w:val="26"/>
-          <w:lang w:val="vi-VN"/>
-        </w:rPr>
-      </w:pPr>
-      <w:r>
-        <w:rPr>
-          <w:rFonts w:ascii="Times New Roman" w:hAnsi="Times New Roman" w:cs="Times New Roman"/>
-          <w:sz w:val="26"/>
-          <w:szCs w:val="26"/>
-          <w:lang w:val="vi-VN"/>
-        </w:rPr>
-        <w:t xml:space="preserve">Đặt tên project -&gt; chọn đường dẫn -&gt; Chọn ngôn ngữ </w:t>
-      </w:r>
-      <w:r>
-        <w:rPr>
-          <w:rFonts w:ascii="Times New Roman" w:hAnsi="Times New Roman" w:cs="Times New Roman"/>
-          <w:sz w:val="26"/>
-          <w:szCs w:val="26"/>
-          <w:lang w:val="vi-VN"/>
-        </w:rPr>
-        <w:t>-&gt; nhấn finish</w:t>
+        <w:rPr>
+          <w:rFonts w:ascii="Times New Roman" w:hAnsi="Times New Roman" w:cs="Times New Roman"/>
+          <w:sz w:val="26"/>
+          <w:szCs w:val="26"/>
+          <w:lang w:val="vi-VN"/>
+        </w:rPr>
+      </w:pPr>
+      <w:r>
+        <w:rPr>
+          <w:rFonts w:ascii="Times New Roman" w:hAnsi="Times New Roman" w:cs="Times New Roman"/>
+          <w:sz w:val="26"/>
+          <w:szCs w:val="26"/>
+          <w:lang w:val="vi-VN"/>
+        </w:rPr>
+        <w:t>-</w:t>
+      </w:r>
+      <w:r>
+        <w:rPr>
+          <w:rFonts w:ascii="Times New Roman" w:hAnsi="Times New Roman" w:cs="Times New Roman"/>
+          <w:sz w:val="26"/>
+          <w:szCs w:val="26"/>
+          <w:lang w:val="vi-VN"/>
+        </w:rPr>
+        <w:t xml:space="preserve"> </w:t>
+      </w:r>
+      <w:r>
+        <w:rPr>
+          <w:rFonts w:ascii="Times New Roman" w:hAnsi="Times New Roman" w:cs="Times New Roman"/>
+          <w:sz w:val="26"/>
+          <w:szCs w:val="26"/>
+          <w:lang w:val="vi-VN"/>
+        </w:rPr>
+        <w:t>Em sẽ đặt</w:t>
+      </w:r>
+      <w:r>
+        <w:rPr>
+          <w:rFonts w:ascii="Times New Roman" w:hAnsi="Times New Roman" w:cs="Times New Roman"/>
+          <w:sz w:val="26"/>
+          <w:szCs w:val="26"/>
+          <w:lang w:val="vi-VN"/>
+        </w:rPr>
+        <w:t xml:space="preserve"> tên project -&gt; </w:t>
+      </w:r>
+      <w:r>
+        <w:rPr>
+          <w:rFonts w:ascii="Times New Roman" w:hAnsi="Times New Roman" w:cs="Times New Roman"/>
+          <w:sz w:val="26"/>
+          <w:szCs w:val="26"/>
+          <w:lang w:val="vi-VN"/>
+        </w:rPr>
+        <w:t>C</w:t>
+      </w:r>
+      <w:r>
+        <w:rPr>
+          <w:rFonts w:ascii="Times New Roman" w:hAnsi="Times New Roman" w:cs="Times New Roman"/>
+          <w:sz w:val="26"/>
+          <w:szCs w:val="26"/>
+          <w:lang w:val="vi-VN"/>
+        </w:rPr>
+        <w:t xml:space="preserve">họn đường dẫn -&gt; </w:t>
+      </w:r>
+      <w:r>
+        <w:rPr>
+          <w:rFonts w:ascii="Times New Roman" w:hAnsi="Times New Roman" w:cs="Times New Roman"/>
+          <w:sz w:val="26"/>
+          <w:szCs w:val="26"/>
+          <w:lang w:val="vi-VN"/>
+        </w:rPr>
+        <w:t xml:space="preserve"> </w:t>
+      </w:r>
+      <w:r>
+        <w:rPr>
+          <w:rFonts w:ascii="Times New Roman" w:hAnsi="Times New Roman" w:cs="Times New Roman"/>
+          <w:sz w:val="26"/>
+          <w:szCs w:val="26"/>
+          <w:lang w:val="vi-VN"/>
+        </w:rPr>
+        <w:t>N</w:t>
+      </w:r>
+      <w:r>
+        <w:rPr>
+          <w:rFonts w:ascii="Times New Roman" w:hAnsi="Times New Roman" w:cs="Times New Roman"/>
+          <w:sz w:val="26"/>
+          <w:szCs w:val="26"/>
+          <w:lang w:val="vi-VN"/>
+        </w:rPr>
+        <w:t>hấn finish</w:t>
       </w:r>
     </w:p>
     <w:p>
@@ -271,14 +340,18 @@
       </w:pPr>
       <w:r>
         <w:rPr>
+          <w:rFonts w:ascii="Times New Roman" w:hAnsi="Times New Roman" w:cs="Times New Roman"/>
+          <w:noProof/>
+          <w:sz w:val="26"/>
+          <w:szCs w:val="26"/>
           <w:lang w:val="vi-VN"/>
         </w:rPr>
         <w:lastRenderedPageBreak/>
         <w:drawing>
-          <wp:inline distT="0" distB="0" distL="0" distR="0" wp14:anchorId="266EF261" wp14:editId="390D36E4">
-            <wp:extent cx="5943600" cy="4320540"/>
+          <wp:inline distT="0" distB="0" distL="0" distR="0" wp14:anchorId="3E138E48" wp14:editId="63B619EB">
+            <wp:extent cx="5943600" cy="5158740"/>
             <wp:effectExtent l="0" t="0" r="0" b="3810"/>
-            <wp:docPr id="9" name="Picture 9"/>
+            <wp:docPr id="5" name="Picture 5"/>
             <wp:cNvGraphicFramePr>
               <a:graphicFrameLocks xmlns:a="http://schemas.openxmlformats.org/drawingml/2006/main" noChangeAspect="1"/>
             </wp:cNvGraphicFramePr>
@@ -298,7 +371,7 @@
                   <pic:spPr>
                     <a:xfrm>
                       <a:off x="0" y="0"/>
-                      <a:ext cx="5943600" cy="4320540"/>
+                      <a:ext cx="5943600" cy="5158740"/>
                     </a:xfrm>
                     <a:prstGeom prst="rect">
                       <a:avLst/>
@@ -327,25 +400,7 @@
           <w:szCs w:val="26"/>
           <w:lang w:val="vi-VN"/>
         </w:rPr>
-        <w:t>-</w:t>
-      </w:r>
-      <w:r>
-        <w:rPr>
-          <w:rFonts w:ascii="Times New Roman" w:hAnsi="Times New Roman" w:cs="Times New Roman"/>
-          <w:sz w:val="26"/>
-          <w:szCs w:val="26"/>
-          <w:lang w:val="vi-VN"/>
-        </w:rPr>
-        <w:t xml:space="preserve"> </w:t>
-      </w:r>
-      <w:r>
-        <w:rPr>
-          <w:rFonts w:ascii="Times New Roman" w:hAnsi="Times New Roman" w:cs="Times New Roman"/>
-          <w:sz w:val="26"/>
-          <w:szCs w:val="26"/>
-          <w:lang w:val="vi-VN"/>
-        </w:rPr>
-        <w:t xml:space="preserve">Nhấn nút Run App và khởi chạy ứng dụng </w:t>
+        <w:t>- Đây là code MainActivity.kt</w:t>
       </w:r>
     </w:p>
     <w:p>
@@ -360,15 +415,17 @@
       <w:r>
         <w:rPr>
           <w:rFonts w:ascii="Times New Roman" w:hAnsi="Times New Roman" w:cs="Times New Roman"/>
-          <w:sz w:val="26"/>
-          <w:szCs w:val="26"/>
-          <w:lang w:val="vi-VN"/>
-        </w:rPr>
+          <w:noProof/>
+          <w:sz w:val="26"/>
+          <w:szCs w:val="26"/>
+          <w:lang w:val="vi-VN"/>
+        </w:rPr>
+        <w:lastRenderedPageBreak/>
         <w:drawing>
-          <wp:inline distT="0" distB="0" distL="0" distR="0" wp14:anchorId="0705D44A" wp14:editId="0A48B2A0">
-            <wp:extent cx="5943600" cy="2887980"/>
-            <wp:effectExtent l="0" t="0" r="0" b="7620"/>
-            <wp:docPr id="11" name="Picture 11"/>
+          <wp:inline distT="0" distB="0" distL="0" distR="0" wp14:anchorId="363B0CFC" wp14:editId="6502DC9D">
+            <wp:extent cx="5943600" cy="4653915"/>
+            <wp:effectExtent l="0" t="0" r="0" b="0"/>
+            <wp:docPr id="6" name="Picture 6"/>
             <wp:cNvGraphicFramePr>
               <a:graphicFrameLocks xmlns:a="http://schemas.openxmlformats.org/drawingml/2006/main" noChangeAspect="1"/>
             </wp:cNvGraphicFramePr>
@@ -388,6 +445,108 @@
                   <pic:spPr>
                     <a:xfrm>
                       <a:off x="0" y="0"/>
+                      <a:ext cx="5943600" cy="4653915"/>
+                    </a:xfrm>
+                    <a:prstGeom prst="rect">
+                      <a:avLst/>
+                    </a:prstGeom>
+                  </pic:spPr>
+                </pic:pic>
+              </a:graphicData>
+            </a:graphic>
+          </wp:inline>
+        </w:drawing>
+      </w:r>
+    </w:p>
+    <w:p>
+      <w:pPr>
+        <w:rPr>
+          <w:rFonts w:ascii="Times New Roman" w:hAnsi="Times New Roman" w:cs="Times New Roman"/>
+          <w:sz w:val="26"/>
+          <w:szCs w:val="26"/>
+          <w:lang w:val="vi-VN"/>
+        </w:rPr>
+      </w:pPr>
+      <w:r>
+        <w:rPr>
+          <w:rFonts w:ascii="Times New Roman" w:hAnsi="Times New Roman" w:cs="Times New Roman"/>
+          <w:sz w:val="26"/>
+          <w:szCs w:val="26"/>
+          <w:lang w:val="vi-VN"/>
+        </w:rPr>
+        <w:t xml:space="preserve">- Nhấn nút run app </w:t>
+      </w:r>
+    </w:p>
+    <w:p>
+      <w:pPr>
+        <w:rPr>
+          <w:rFonts w:ascii="Times New Roman" w:hAnsi="Times New Roman" w:cs="Times New Roman"/>
+          <w:sz w:val="26"/>
+          <w:szCs w:val="26"/>
+          <w:lang w:val="vi-VN"/>
+        </w:rPr>
+      </w:pPr>
+      <w:r>
+        <w:rPr>
+          <w:rFonts w:ascii="Times New Roman" w:hAnsi="Times New Roman" w:cs="Times New Roman"/>
+          <w:sz w:val="26"/>
+          <w:szCs w:val="26"/>
+          <w:lang w:val="vi-VN"/>
+        </w:rPr>
+        <w:t>-</w:t>
+      </w:r>
+      <w:r>
+        <w:rPr>
+          <w:rFonts w:ascii="Times New Roman" w:hAnsi="Times New Roman" w:cs="Times New Roman"/>
+          <w:sz w:val="26"/>
+          <w:szCs w:val="26"/>
+          <w:lang w:val="vi-VN"/>
+        </w:rPr>
+        <w:t xml:space="preserve"> Kết quả:</w:t>
+      </w:r>
+    </w:p>
+    <w:p>
+      <w:pPr>
+        <w:rPr>
+          <w:rFonts w:ascii="Times New Roman" w:hAnsi="Times New Roman" w:cs="Times New Roman"/>
+          <w:sz w:val="26"/>
+          <w:szCs w:val="26"/>
+          <w:lang w:val="vi-VN"/>
+        </w:rPr>
+      </w:pPr>
+      <w:r>
+        <w:rPr>
+          <w:rFonts w:ascii="Times New Roman" w:hAnsi="Times New Roman" w:cs="Times New Roman"/>
+          <w:noProof/>
+          <w:sz w:val="26"/>
+          <w:szCs w:val="26"/>
+          <w:lang w:val="vi-VN"/>
+        </w:rPr>
+        <w:lastRenderedPageBreak/>
+        <w:drawing>
+          <wp:inline distT="0" distB="0" distL="0" distR="0" wp14:anchorId="0705D44A" wp14:editId="0A48B2A0">
+            <wp:extent cx="5943600" cy="2887980"/>
+            <wp:effectExtent l="0" t="0" r="0" b="7620"/>
+            <wp:docPr id="11" name="Picture 11"/>
+            <wp:cNvGraphicFramePr>
+              <a:graphicFrameLocks xmlns:a="http://schemas.openxmlformats.org/drawingml/2006/main" noChangeAspect="1"/>
+            </wp:cNvGraphicFramePr>
+            <a:graphic xmlns:a="http://schemas.openxmlformats.org/drawingml/2006/main">
+              <a:graphicData uri="http://schemas.openxmlformats.org/drawingml/2006/picture">
+                <pic:pic xmlns:pic="http://schemas.openxmlformats.org/drawingml/2006/picture">
+                  <pic:nvPicPr>
+                    <pic:cNvPr id="1" name=""/>
+                    <pic:cNvPicPr/>
+                  </pic:nvPicPr>
+                  <pic:blipFill>
+                    <a:blip r:embed="rId10"/>
+                    <a:stretch>
+                      <a:fillRect/>
+                    </a:stretch>
+                  </pic:blipFill>
+                  <pic:spPr>
+                    <a:xfrm>
+                      <a:off x="0" y="0"/>
                       <a:ext cx="5943600" cy="2887980"/>
                     </a:xfrm>
                     <a:prstGeom prst="rect">
@@ -902,6 +1061,118 @@
       </w:rPr>
     </w:lvl>
   </w:abstractNum>
+  <w:abstractNum w:abstractNumId="4" w15:restartNumberingAfterBreak="0">
+    <w:nsid w:val="5EAB1540"/>
+    <w:multiLevelType w:val="hybridMultilevel"/>
+    <w:tmpl w:val="301AD800"/>
+    <w:lvl w:ilvl="0" w:tplc="4C20D79C">
+      <w:numFmt w:val="bullet"/>
+      <w:lvlText w:val="-"/>
+      <w:lvlJc w:val="left"/>
+      <w:pPr>
+        <w:ind w:left="720" w:hanging="360"/>
+      </w:pPr>
+      <w:rPr>
+        <w:rFonts w:ascii="Times New Roman" w:eastAsiaTheme="minorHAnsi" w:hAnsi="Times New Roman" w:cs="Times New Roman" w:hint="default"/>
+      </w:rPr>
+    </w:lvl>
+    <w:lvl w:ilvl="1" w:tplc="04090003" w:tentative="1">
+      <w:start w:val="1"/>
+      <w:numFmt w:val="bullet"/>
+      <w:lvlText w:val="o"/>
+      <w:lvlJc w:val="left"/>
+      <w:pPr>
+        <w:ind w:left="1440" w:hanging="360"/>
+      </w:pPr>
+      <w:rPr>
+        <w:rFonts w:ascii="Courier New" w:hAnsi="Courier New" w:cs="Courier New" w:hint="default"/>
+      </w:rPr>
+    </w:lvl>
+    <w:lvl w:ilvl="2" w:tplc="04090005" w:tentative="1">
+      <w:start w:val="1"/>
+      <w:numFmt w:val="bullet"/>
+      <w:lvlText w:val=""/>
+      <w:lvlJc w:val="left"/>
+      <w:pPr>
+        <w:ind w:left="2160" w:hanging="360"/>
+      </w:pPr>
+      <w:rPr>
+        <w:rFonts w:ascii="Wingdings" w:hAnsi="Wingdings" w:hint="default"/>
+      </w:rPr>
+    </w:lvl>
+    <w:lvl w:ilvl="3" w:tplc="04090001" w:tentative="1">
+      <w:start w:val="1"/>
+      <w:numFmt w:val="bullet"/>
+      <w:lvlText w:val=""/>
+      <w:lvlJc w:val="left"/>
+      <w:pPr>
+        <w:ind w:left="2880" w:hanging="360"/>
+      </w:pPr>
+      <w:rPr>
+        <w:rFonts w:ascii="Symbol" w:hAnsi="Symbol" w:hint="default"/>
+      </w:rPr>
+    </w:lvl>
+    <w:lvl w:ilvl="4" w:tplc="04090003" w:tentative="1">
+      <w:start w:val="1"/>
+      <w:numFmt w:val="bullet"/>
+      <w:lvlText w:val="o"/>
+      <w:lvlJc w:val="left"/>
+      <w:pPr>
+        <w:ind w:left="3600" w:hanging="360"/>
+      </w:pPr>
+      <w:rPr>
+        <w:rFonts w:ascii="Courier New" w:hAnsi="Courier New" w:cs="Courier New" w:hint="default"/>
+      </w:rPr>
+    </w:lvl>
+    <w:lvl w:ilvl="5" w:tplc="04090005" w:tentative="1">
+      <w:start w:val="1"/>
+      <w:numFmt w:val="bullet"/>
+      <w:lvlText w:val=""/>
+      <w:lvlJc w:val="left"/>
+      <w:pPr>
+        <w:ind w:left="4320" w:hanging="360"/>
+      </w:pPr>
+      <w:rPr>
+        <w:rFonts w:ascii="Wingdings" w:hAnsi="Wingdings" w:hint="default"/>
+      </w:rPr>
+    </w:lvl>
+    <w:lvl w:ilvl="6" w:tplc="04090001" w:tentative="1">
+      <w:start w:val="1"/>
+      <w:numFmt w:val="bullet"/>
+      <w:lvlText w:val=""/>
+      <w:lvlJc w:val="left"/>
+      <w:pPr>
+        <w:ind w:left="5040" w:hanging="360"/>
+      </w:pPr>
+      <w:rPr>
+        <w:rFonts w:ascii="Symbol" w:hAnsi="Symbol" w:hint="default"/>
+      </w:rPr>
+    </w:lvl>
+    <w:lvl w:ilvl="7" w:tplc="04090003" w:tentative="1">
+      <w:start w:val="1"/>
+      <w:numFmt w:val="bullet"/>
+      <w:lvlText w:val="o"/>
+      <w:lvlJc w:val="left"/>
+      <w:pPr>
+        <w:ind w:left="5760" w:hanging="360"/>
+      </w:pPr>
+      <w:rPr>
+        <w:rFonts w:ascii="Courier New" w:hAnsi="Courier New" w:cs="Courier New" w:hint="default"/>
+      </w:rPr>
+    </w:lvl>
+    <w:lvl w:ilvl="8" w:tplc="04090005" w:tentative="1">
+      <w:start w:val="1"/>
+      <w:numFmt w:val="bullet"/>
+      <w:lvlText w:val=""/>
+      <w:lvlJc w:val="left"/>
+      <w:pPr>
+        <w:ind w:left="6480" w:hanging="360"/>
+      </w:pPr>
+      <w:rPr>
+        <w:rFonts w:ascii="Wingdings" w:hAnsi="Wingdings" w:hint="default"/>
+      </w:rPr>
+    </w:lvl>
+  </w:abstractNum>
   <w:num w:numId="1">
     <w:abstractNumId w:val="2"/>
   </w:num>
@@ -913,6 +1184,9 @@
   </w:num>
   <w:num w:numId="4">
     <w:abstractNumId w:val="1"/>
+  </w:num>
+  <w:num w:numId="5">
+    <w:abstractNumId w:val="4"/>
   </w:num>
 </w:numbering>
 </file>

</xml_diff>